<commit_message>
Document Purpose and Audience
</commit_message>
<xml_diff>
--- a/SDD project.docx
+++ b/SDD project.docx
@@ -232,33 +232,7 @@
           <w:rtl/>
           <w:lang w:bidi="ar-EG"/>
         </w:rPr>
-        <w:t xml:space="preserve"> ميار السيد عبد </w:t>
-      </w:r>
-      <w:proofErr w:type="gramStart"/>
-      <w:r>
-        <w:rPr>
-          <w:rFonts w:cstheme="minorBidi" w:hint="cs"/>
-          <w:b/>
-          <w:bCs/>
-          <w:sz w:val="32"/>
-          <w:szCs w:val="32"/>
-          <w:rtl/>
-          <w:lang w:bidi="ar-EG"/>
-        </w:rPr>
-        <w:t>الفتاح  \</w:t>
-      </w:r>
-      <w:proofErr w:type="gramEnd"/>
-      <w:r>
-        <w:rPr>
-          <w:rFonts w:cstheme="minorBidi" w:hint="cs"/>
-          <w:b/>
-          <w:bCs/>
-          <w:sz w:val="32"/>
-          <w:szCs w:val="32"/>
-          <w:rtl/>
-          <w:lang w:bidi="ar-EG"/>
-        </w:rPr>
-        <w:t>يارا زكريا محمد</w:t>
+        <w:t xml:space="preserve"> ميار السيد عبد الفتاح  \يارا زكريا محمد</w:t>
       </w:r>
       <w:r>
         <w:rPr>
@@ -519,7 +493,7 @@
             </w:tabs>
             <w:spacing w:before="142"/>
             <w:rPr>
-              <w:rFonts w:cstheme="minorBidi" w:hint="cs"/>
+              <w:rFonts w:cstheme="minorBidi"/>
               <w:rtl/>
               <w:lang w:bidi="ar-EG"/>
             </w:rPr>
@@ -948,32 +922,95 @@
     </w:p>
     <w:p>
       <w:pPr>
-        <w:pStyle w:val="Heading2"/>
-        <w:spacing w:before="258"/>
-      </w:pPr>
-      <w:bookmarkStart w:id="0" w:name="_bookmark0"/>
-      <w:bookmarkEnd w:id="0"/>
-      <w:r>
-        <w:rPr>
-          <w:color w:val="FF6600"/>
-        </w:rPr>
-        <w:lastRenderedPageBreak/>
-        <w:t>Instructions [To be removed]</w:t>
-      </w:r>
-    </w:p>
-    <w:p>
-      <w:pPr>
         <w:pStyle w:val="ListParagraph"/>
-        <w:numPr>
-          <w:ilvl w:val="1"/>
-          <w:numId w:val="4"/>
-        </w:numPr>
         <w:tabs>
           <w:tab w:val="left" w:pos="836"/>
           <w:tab w:val="left" w:pos="837"/>
         </w:tabs>
         <w:spacing w:before="39" w:line="278" w:lineRule="auto"/>
-        <w:ind w:right="634"/>
+        <w:ind w:right="634" w:firstLine="0"/>
+        <w:rPr>
+          <w:rFonts w:ascii="Symbol" w:hAnsi="Symbol"/>
+          <w:b/>
+          <w:rtl/>
+        </w:rPr>
+      </w:pPr>
+      <w:bookmarkStart w:id="0" w:name="_bookmark0"/>
+      <w:bookmarkEnd w:id="0"/>
+    </w:p>
+    <w:p>
+      <w:pPr>
+        <w:pStyle w:val="ListParagraph"/>
+        <w:tabs>
+          <w:tab w:val="left" w:pos="836"/>
+          <w:tab w:val="left" w:pos="837"/>
+        </w:tabs>
+        <w:spacing w:before="39" w:line="278" w:lineRule="auto"/>
+        <w:ind w:right="634" w:firstLine="0"/>
+        <w:rPr>
+          <w:rFonts w:ascii="Symbol" w:hAnsi="Symbol"/>
+          <w:b/>
+          <w:rtl/>
+        </w:rPr>
+      </w:pPr>
+    </w:p>
+    <w:p>
+      <w:pPr>
+        <w:pStyle w:val="ListParagraph"/>
+        <w:tabs>
+          <w:tab w:val="left" w:pos="836"/>
+          <w:tab w:val="left" w:pos="837"/>
+        </w:tabs>
+        <w:spacing w:before="39" w:line="278" w:lineRule="auto"/>
+        <w:ind w:right="634" w:firstLine="0"/>
+        <w:rPr>
+          <w:rFonts w:ascii="Symbol" w:hAnsi="Symbol"/>
+          <w:b/>
+          <w:rtl/>
+        </w:rPr>
+      </w:pPr>
+    </w:p>
+    <w:p>
+      <w:pPr>
+        <w:pStyle w:val="ListParagraph"/>
+        <w:tabs>
+          <w:tab w:val="left" w:pos="836"/>
+          <w:tab w:val="left" w:pos="837"/>
+        </w:tabs>
+        <w:spacing w:before="39" w:line="278" w:lineRule="auto"/>
+        <w:ind w:right="634" w:firstLine="0"/>
+        <w:rPr>
+          <w:rFonts w:ascii="Symbol" w:hAnsi="Symbol"/>
+          <w:b/>
+          <w:rtl/>
+        </w:rPr>
+      </w:pPr>
+    </w:p>
+    <w:p>
+      <w:pPr>
+        <w:pStyle w:val="ListParagraph"/>
+        <w:tabs>
+          <w:tab w:val="left" w:pos="836"/>
+          <w:tab w:val="left" w:pos="837"/>
+        </w:tabs>
+        <w:spacing w:before="39" w:line="278" w:lineRule="auto"/>
+        <w:ind w:right="634" w:firstLine="0"/>
+        <w:rPr>
+          <w:rFonts w:ascii="Symbol" w:hAnsi="Symbol"/>
+          <w:b/>
+          <w:rtl/>
+        </w:rPr>
+      </w:pPr>
+    </w:p>
+    <w:p>
+      <w:pPr>
+        <w:pStyle w:val="ListParagraph"/>
+        <w:tabs>
+          <w:tab w:val="left" w:pos="836"/>
+          <w:tab w:val="left" w:pos="837"/>
+        </w:tabs>
+        <w:spacing w:before="39" w:line="278" w:lineRule="auto"/>
+        <w:ind w:right="634" w:firstLine="0"/>
         <w:rPr>
           <w:rFonts w:ascii="Symbol" w:hAnsi="Symbol"/>
           <w:b/>
@@ -1472,6 +1509,78 @@
       <w:pPr>
         <w:rPr>
           <w:rFonts w:ascii="Symbol" w:hAnsi="Symbol"/>
+          <w:rtl/>
+        </w:rPr>
+      </w:pPr>
+    </w:p>
+    <w:p>
+      <w:pPr>
+        <w:rPr>
+          <w:rFonts w:ascii="Symbol" w:hAnsi="Symbol"/>
+        </w:rPr>
+      </w:pPr>
+      <w:r>
+        <w:rPr>
+          <w:rFonts w:asciiTheme="majorBidi" w:hAnsiTheme="majorBidi" w:cstheme="majorBidi"/>
+          <w:color w:val="000000" w:themeColor="text1"/>
+          <w:sz w:val="24"/>
+          <w:szCs w:val="24"/>
+          <w:rtl/>
+        </w:rPr>
+        <w:t>-</w:t>
+      </w:r>
+      <w:r>
+        <w:rPr>
+          <w:rFonts w:asciiTheme="majorBidi" w:hAnsiTheme="majorBidi" w:cstheme="majorBidi"/>
+          <w:color w:val="000000" w:themeColor="text1"/>
+          <w:sz w:val="24"/>
+          <w:szCs w:val="24"/>
+        </w:rPr>
+        <w:t>E-learning management system make learning process more easy for individuals at any-time and any-place. E-learning has huge database which carries lots of student records, course records, course materials and so o</w:t>
+      </w:r>
+      <w:r>
+        <w:rPr>
+          <w:rFonts w:asciiTheme="majorBidi" w:hAnsiTheme="majorBidi" w:cstheme="majorBidi"/>
+          <w:color w:val="000000" w:themeColor="text1"/>
+          <w:sz w:val="24"/>
+          <w:szCs w:val="24"/>
+        </w:rPr>
+        <w:t>n.</w:t>
+      </w:r>
+    </w:p>
+    <w:p>
+      <w:pPr>
+        <w:rPr>
+          <w:rFonts w:ascii="Symbol" w:hAnsi="Symbol"/>
+        </w:rPr>
+      </w:pPr>
+    </w:p>
+    <w:p>
+      <w:pPr>
+        <w:rPr>
+          <w:rFonts w:asciiTheme="majorBidi" w:hAnsiTheme="majorBidi" w:cstheme="majorBidi"/>
+        </w:rPr>
+      </w:pPr>
+      <w:r>
+        <w:rPr>
+          <w:rFonts w:ascii="Symbol" w:hAnsi="Symbol"/>
+        </w:rPr>
+        <w:t>-</w:t>
+      </w:r>
+      <w:r>
+        <w:rPr>
+          <w:rFonts w:asciiTheme="majorBidi" w:hAnsiTheme="majorBidi" w:cstheme="majorBidi"/>
+        </w:rPr>
+        <w:t>the student and the lecturer.</w:t>
+      </w:r>
+    </w:p>
+    <w:p>
+      <w:pPr>
+        <w:rPr>
+          <w:rFonts w:asciiTheme="majorBidi" w:hAnsiTheme="majorBidi" w:cstheme="majorBidi"/>
+          <w:color w:val="000000" w:themeColor="text1"/>
+          <w:sz w:val="24"/>
+          <w:szCs w:val="24"/>
         </w:rPr>
         <w:sectPr>
           <w:pgSz w:w="12240" w:h="15840"/>
@@ -1703,7 +1812,7 @@
         <w:pStyle w:val="BodyText"/>
         <w:ind w:left="0"/>
         <w:rPr>
-          <w:rFonts w:cstheme="minorBidi" w:hint="cs"/>
+          <w:rFonts w:cstheme="minorBidi"/>
           <w:sz w:val="20"/>
           <w:rtl/>
           <w:lang w:bidi="ar-EG"/>
@@ -1784,7 +1893,6 @@
     <w:p>
       <w:pPr>
         <w:rPr>
-          <w:rFonts w:hint="cs"/>
           <w:b/>
           <w:bCs/>
           <w:noProof/>
@@ -1984,7 +2092,6 @@
     <w:p>
       <w:pPr>
         <w:rPr>
-          <w:rFonts w:hint="cs"/>
           <w:sz w:val="10"/>
           <w:rtl/>
         </w:rPr>
@@ -3768,6 +3875,30 @@
     </w:p>
     <w:p>
       <w:pPr>
+        <w:pStyle w:val="Heading3"/>
+        <w:tabs>
+          <w:tab w:val="left" w:pos="539"/>
+        </w:tabs>
+        <w:spacing w:before="101"/>
+        <w:ind w:hanging="341"/>
+        <w:rPr>
+          <w:color w:val="4F81BC"/>
+          <w:rtl/>
+        </w:rPr>
+      </w:pPr>
+    </w:p>
+    <w:p>
+      <w:pPr>
+        <w:pStyle w:val="Heading3"/>
+        <w:tabs>
+          <w:tab w:val="left" w:pos="539"/>
+        </w:tabs>
+        <w:spacing w:before="101"/>
+        <w:ind w:hanging="341"/>
+      </w:pPr>
+    </w:p>
+    <w:p>
+      <w:pPr>
         <w:pStyle w:val="BodyText"/>
         <w:spacing w:before="8"/>
         <w:ind w:left="0"/>
@@ -4008,7 +4139,6 @@
         <w:rPr>
           <w:color w:val="4F81BC"/>
         </w:rPr>
-        <w:lastRenderedPageBreak/>
         <w:t>User Interface</w:t>
       </w:r>
       <w:r>
@@ -5151,19 +5281,7 @@
         <w:rPr>
           <w:color w:val="000000" w:themeColor="text1"/>
         </w:rPr>
-        <w:t xml:space="preserve"> </w:t>
-      </w:r>
-      <w:r>
-        <w:rPr>
-          <w:color w:val="000000" w:themeColor="text1"/>
-        </w:rPr>
-        <w:t xml:space="preserve"> </w:t>
-      </w:r>
-      <w:r>
-        <w:rPr>
-          <w:color w:val="000000" w:themeColor="text1"/>
-        </w:rPr>
-        <w:t xml:space="preserve">  </w:t>
+        <w:t xml:space="preserve">    </w:t>
       </w:r>
     </w:p>
     <w:p>
@@ -5375,13 +5493,7 @@
         <w:rPr>
           <w:color w:val="000000" w:themeColor="text1"/>
         </w:rPr>
-        <w:t>:</w:t>
-      </w:r>
-      <w:r>
-        <w:rPr>
-          <w:color w:val="000000" w:themeColor="text1"/>
-        </w:rPr>
-        <w:t xml:space="preserve"> </w:t>
+        <w:t xml:space="preserve">: </w:t>
       </w:r>
       <w:r>
         <w:rPr>
@@ -6479,353 +6591,6 @@
           <w:color w:val="FF6600"/>
         </w:rPr>
         <w:t>Ownership Report</w:t>
-      </w:r>
-    </w:p>
-    <w:p>
-      <w:pPr>
-        <w:pStyle w:val="ListParagraph"/>
-        <w:numPr>
-          <w:ilvl w:val="1"/>
-          <w:numId w:val="1"/>
-        </w:numPr>
-        <w:tabs>
-          <w:tab w:val="left" w:pos="836"/>
-          <w:tab w:val="left" w:pos="837"/>
-        </w:tabs>
-        <w:spacing w:before="61"/>
-        <w:ind w:hanging="361"/>
-        <w:rPr>
-          <w:b/>
-        </w:rPr>
-      </w:pPr>
-      <w:r>
-        <w:rPr>
-          <w:b/>
-          <w:color w:val="C00000"/>
-        </w:rPr>
-        <w:t>Remove the following notes and any red</w:t>
-      </w:r>
-      <w:r>
-        <w:rPr>
-          <w:b/>
-          <w:color w:val="C00000"/>
-          <w:spacing w:val="-5"/>
-        </w:rPr>
-        <w:t xml:space="preserve"> </w:t>
-      </w:r>
-      <w:r>
-        <w:rPr>
-          <w:b/>
-          <w:color w:val="C00000"/>
-        </w:rPr>
-        <w:t>notes</w:t>
-      </w:r>
-    </w:p>
-    <w:p>
-      <w:pPr>
-        <w:pStyle w:val="ListParagraph"/>
-        <w:numPr>
-          <w:ilvl w:val="1"/>
-          <w:numId w:val="1"/>
-        </w:numPr>
-        <w:tabs>
-          <w:tab w:val="left" w:pos="836"/>
-          <w:tab w:val="left" w:pos="837"/>
-        </w:tabs>
-        <w:spacing w:line="276" w:lineRule="auto"/>
-        <w:ind w:right="809"/>
-        <w:rPr>
-          <w:b/>
-        </w:rPr>
-      </w:pPr>
-      <w:r>
-        <w:rPr>
-          <w:b/>
-          <w:color w:val="C00000"/>
-        </w:rPr>
-        <w:t>For</w:t>
-      </w:r>
-      <w:r>
-        <w:rPr>
-          <w:b/>
-          <w:color w:val="C00000"/>
-          <w:spacing w:val="-2"/>
-        </w:rPr>
-        <w:t xml:space="preserve"> </w:t>
-      </w:r>
-      <w:r>
-        <w:rPr>
-          <w:b/>
-          <w:color w:val="C00000"/>
-        </w:rPr>
-        <w:t>every</w:t>
-      </w:r>
-      <w:r>
-        <w:rPr>
-          <w:b/>
-          <w:color w:val="C00000"/>
-          <w:spacing w:val="-1"/>
-        </w:rPr>
-        <w:t xml:space="preserve"> </w:t>
-      </w:r>
-      <w:r>
-        <w:rPr>
-          <w:b/>
-          <w:color w:val="C00000"/>
-        </w:rPr>
-        <w:t>item</w:t>
-      </w:r>
-      <w:r>
-        <w:rPr>
-          <w:b/>
-          <w:color w:val="C00000"/>
-          <w:spacing w:val="-4"/>
-        </w:rPr>
-        <w:t xml:space="preserve"> </w:t>
-      </w:r>
-      <w:r>
-        <w:rPr>
-          <w:b/>
-          <w:color w:val="C00000"/>
-        </w:rPr>
-        <w:t>in</w:t>
-      </w:r>
-      <w:r>
-        <w:rPr>
-          <w:b/>
-          <w:color w:val="C00000"/>
-          <w:spacing w:val="-2"/>
-        </w:rPr>
-        <w:t xml:space="preserve"> </w:t>
-      </w:r>
-      <w:r>
-        <w:rPr>
-          <w:b/>
-          <w:color w:val="C00000"/>
-        </w:rPr>
-        <w:t>this</w:t>
-      </w:r>
-      <w:r>
-        <w:rPr>
-          <w:b/>
-          <w:color w:val="C00000"/>
-          <w:spacing w:val="-2"/>
-        </w:rPr>
-        <w:t xml:space="preserve"> </w:t>
-      </w:r>
-      <w:r>
-        <w:rPr>
-          <w:b/>
-          <w:color w:val="C00000"/>
-        </w:rPr>
-        <w:t>document,</w:t>
-      </w:r>
-      <w:r>
-        <w:rPr>
-          <w:b/>
-          <w:color w:val="C00000"/>
-          <w:spacing w:val="-3"/>
-        </w:rPr>
-        <w:t xml:space="preserve"> </w:t>
-      </w:r>
-      <w:r>
-        <w:rPr>
-          <w:b/>
-          <w:color w:val="C00000"/>
-        </w:rPr>
-        <w:t>write</w:t>
-      </w:r>
-      <w:r>
-        <w:rPr>
-          <w:b/>
-          <w:color w:val="C00000"/>
-          <w:spacing w:val="-2"/>
-        </w:rPr>
-        <w:t xml:space="preserve"> </w:t>
-      </w:r>
-      <w:r>
-        <w:rPr>
-          <w:b/>
-          <w:color w:val="C00000"/>
-        </w:rPr>
-        <w:t>the</w:t>
-      </w:r>
-      <w:r>
-        <w:rPr>
-          <w:b/>
-          <w:color w:val="C00000"/>
-          <w:spacing w:val="-2"/>
-        </w:rPr>
-        <w:t xml:space="preserve"> </w:t>
-      </w:r>
-      <w:r>
-        <w:rPr>
-          <w:b/>
-          <w:color w:val="C00000"/>
-        </w:rPr>
-        <w:t>owners.</w:t>
-      </w:r>
-      <w:r>
-        <w:rPr>
-          <w:b/>
-          <w:color w:val="C00000"/>
-          <w:spacing w:val="-3"/>
-        </w:rPr>
-        <w:t xml:space="preserve"> </w:t>
-      </w:r>
-      <w:r>
-        <w:rPr>
-          <w:b/>
-          <w:color w:val="C00000"/>
-        </w:rPr>
-        <w:t>If</w:t>
-      </w:r>
-      <w:r>
-        <w:rPr>
-          <w:b/>
-          <w:color w:val="C00000"/>
-          <w:spacing w:val="-7"/>
-        </w:rPr>
-        <w:t xml:space="preserve"> </w:t>
-      </w:r>
-      <w:r>
-        <w:rPr>
-          <w:b/>
-          <w:color w:val="C00000"/>
-        </w:rPr>
-        <w:t>someone</w:t>
-      </w:r>
-      <w:r>
-        <w:rPr>
-          <w:b/>
-          <w:color w:val="C00000"/>
-          <w:spacing w:val="-2"/>
-        </w:rPr>
-        <w:t xml:space="preserve"> </w:t>
-      </w:r>
-      <w:r>
-        <w:rPr>
-          <w:b/>
-          <w:color w:val="C00000"/>
-        </w:rPr>
-        <w:t>is</w:t>
-      </w:r>
-      <w:r>
-        <w:rPr>
-          <w:b/>
-          <w:color w:val="C00000"/>
-          <w:spacing w:val="-2"/>
-        </w:rPr>
-        <w:t xml:space="preserve"> </w:t>
-      </w:r>
-      <w:r>
-        <w:rPr>
-          <w:b/>
-          <w:color w:val="C00000"/>
-        </w:rPr>
-        <w:t>owner</w:t>
-      </w:r>
-      <w:r>
-        <w:rPr>
-          <w:b/>
-          <w:color w:val="C00000"/>
-          <w:spacing w:val="-1"/>
-        </w:rPr>
-        <w:t xml:space="preserve"> </w:t>
-      </w:r>
-      <w:r>
-        <w:rPr>
-          <w:b/>
-          <w:color w:val="C00000"/>
-        </w:rPr>
-        <w:t>of</w:t>
-      </w:r>
-      <w:r>
-        <w:rPr>
-          <w:b/>
-          <w:color w:val="C00000"/>
-          <w:spacing w:val="-2"/>
-        </w:rPr>
-        <w:t xml:space="preserve"> </w:t>
-      </w:r>
-      <w:r>
-        <w:rPr>
-          <w:b/>
-          <w:color w:val="C00000"/>
-        </w:rPr>
-        <w:t>something,</w:t>
-      </w:r>
-      <w:r>
-        <w:rPr>
-          <w:b/>
-          <w:color w:val="C00000"/>
-          <w:spacing w:val="-4"/>
-        </w:rPr>
-        <w:t xml:space="preserve"> </w:t>
-      </w:r>
-      <w:r>
-        <w:rPr>
-          <w:b/>
-          <w:color w:val="C00000"/>
-        </w:rPr>
-        <w:t>s/he understands it</w:t>
-      </w:r>
-      <w:r>
-        <w:rPr>
-          <w:b/>
-          <w:color w:val="C00000"/>
-          <w:spacing w:val="-3"/>
-        </w:rPr>
-        <w:t xml:space="preserve"> </w:t>
-      </w:r>
-      <w:proofErr w:type="gramStart"/>
-      <w:r>
-        <w:rPr>
-          <w:b/>
-          <w:color w:val="C00000"/>
-        </w:rPr>
-        <w:t>100.%</w:t>
-      </w:r>
-      <w:proofErr w:type="gramEnd"/>
-    </w:p>
-    <w:p>
-      <w:pPr>
-        <w:pStyle w:val="ListParagraph"/>
-        <w:numPr>
-          <w:ilvl w:val="1"/>
-          <w:numId w:val="1"/>
-        </w:numPr>
-        <w:tabs>
-          <w:tab w:val="left" w:pos="836"/>
-          <w:tab w:val="left" w:pos="837"/>
-        </w:tabs>
-        <w:spacing w:before="0" w:line="280" w:lineRule="exact"/>
-        <w:ind w:hanging="361"/>
-        <w:rPr>
-          <w:b/>
-        </w:rPr>
-      </w:pPr>
-      <w:r>
-        <w:rPr>
-          <w:b/>
-          <w:color w:val="C00000"/>
-        </w:rPr>
-        <w:t>Team leader must verify the table with the team</w:t>
-      </w:r>
-      <w:r>
-        <w:rPr>
-          <w:b/>
-          <w:color w:val="C00000"/>
-          <w:spacing w:val="-10"/>
-        </w:rPr>
-        <w:t xml:space="preserve"> </w:t>
-      </w:r>
-      <w:r>
-        <w:rPr>
-          <w:b/>
-          <w:color w:val="C00000"/>
-        </w:rPr>
-        <w:t>members.</w:t>
       </w:r>
     </w:p>
     <w:p>
@@ -6995,6 +6760,7 @@
           <w:color w:val="FF6600"/>
           <w:sz w:val="32"/>
         </w:rPr>
+        <w:lastRenderedPageBreak/>
         <w:t>Policy Regarding Plagiarism</w:t>
       </w:r>
       <w:r>

</xml_diff>